<commit_message>
adding edits to graphs
</commit_message>
<xml_diff>
--- a/Figures+captions.docx
+++ b/Figures+captions.docx
@@ -8,10 +8,26 @@
           <w:noProof/>
         </w:rPr>
         <w:drawing>
-          <wp:inline distT="0" distB="0" distL="0" distR="0" wp14:anchorId="09A36B02" wp14:editId="3C460224">
+          <wp:anchor distT="0" distB="0" distL="114300" distR="114300" simplePos="0" relativeHeight="251658240" behindDoc="1" locked="0" layoutInCell="1" allowOverlap="1" wp14:anchorId="332F82CE" wp14:editId="588BA804">
+            <wp:simplePos x="0" y="0"/>
+            <wp:positionH relativeFrom="column">
+              <wp:posOffset>0</wp:posOffset>
+            </wp:positionH>
+            <wp:positionV relativeFrom="paragraph">
+              <wp:posOffset>302146</wp:posOffset>
+            </wp:positionV>
             <wp:extent cx="5943600" cy="7924800"/>
             <wp:effectExtent l="0" t="0" r="0" b="0"/>
-            <wp:docPr id="1" name="Picture 1"/>
+            <wp:wrapTight wrapText="bothSides">
+              <wp:wrapPolygon edited="0">
+                <wp:start x="0" y="0"/>
+                <wp:lineTo x="0" y="21565"/>
+                <wp:lineTo x="21554" y="21565"/>
+                <wp:lineTo x="21554" y="0"/>
+                <wp:lineTo x="0" y="0"/>
+              </wp:wrapPolygon>
+            </wp:wrapTight>
+            <wp:docPr id="4" name="Picture 4"/>
             <wp:cNvGraphicFramePr>
               <a:graphicFrameLocks xmlns:a="http://schemas.openxmlformats.org/drawingml/2006/main" noChangeAspect="1"/>
             </wp:cNvGraphicFramePr>
@@ -19,7 +35,7 @@
               <a:graphicData uri="http://schemas.openxmlformats.org/drawingml/2006/picture">
                 <pic:pic xmlns:pic="http://schemas.openxmlformats.org/drawingml/2006/picture">
                   <pic:nvPicPr>
-                    <pic:cNvPr id="1" name="Picture 1"/>
+                    <pic:cNvPr id="4" name="Picture 4"/>
                     <pic:cNvPicPr/>
                   </pic:nvPicPr>
                   <pic:blipFill>
@@ -46,206 +62,212 @@
                 </pic:pic>
               </a:graphicData>
             </a:graphic>
-          </wp:inline>
+            <wp14:sizeRelH relativeFrom="page">
+              <wp14:pctWidth>0</wp14:pctWidth>
+            </wp14:sizeRelH>
+            <wp14:sizeRelV relativeFrom="page">
+              <wp14:pctHeight>0</wp14:pctHeight>
+            </wp14:sizeRelV>
+          </wp:anchor>
         </w:drawing>
-      </w:r>
-    </w:p>
-    <w:p>
-      <w:r>
-        <w:rPr>
-          <w:rFonts w:ascii="Arial" w:hAnsi="Arial" w:cs="Arial"/>
-          <w:color w:val="000000"/>
-          <w:sz w:val="22"/>
-          <w:szCs w:val="22"/>
-          <w:bdr w:val="none" w:sz="0" w:space="0" w:color="auto" w:frame="1"/>
-          <w:lang w:val="en"/>
-        </w:rPr>
-        <w:lastRenderedPageBreak/>
-        <w:t>Figure 1. Confirmed whale entanglements in the U.S. West Coast region</w:t>
-      </w:r>
-      <w:r>
-        <w:rPr>
-          <w:rFonts w:ascii="Arial" w:hAnsi="Arial" w:cs="Arial"/>
-          <w:color w:val="000000"/>
-          <w:sz w:val="22"/>
-          <w:szCs w:val="22"/>
-          <w:bdr w:val="none" w:sz="0" w:space="0" w:color="auto" w:frame="1"/>
-          <w:lang w:val="en"/>
-        </w:rPr>
-        <w:t xml:space="preserve">, </w:t>
-      </w:r>
-      <w:r>
-        <w:rPr>
-          <w:rStyle w:val="normaltextrun"/>
-          <w:rFonts w:ascii="Arial" w:hAnsi="Arial" w:cs="Arial"/>
-          <w:color w:val="000000"/>
-          <w:sz w:val="22"/>
-          <w:szCs w:val="22"/>
-          <w:shd w:val="clear" w:color="auto" w:fill="FFFFFF"/>
-          <w:lang w:val="en"/>
-        </w:rPr>
-        <w:t xml:space="preserve">2010–2019. </w:t>
-      </w:r>
-      <w:r>
-        <w:rPr>
-          <w:rFonts w:ascii="Arial" w:hAnsi="Arial" w:cs="Arial"/>
-          <w:color w:val="000000"/>
-          <w:sz w:val="22"/>
-          <w:szCs w:val="22"/>
-          <w:bdr w:val="none" w:sz="0" w:space="0" w:color="auto" w:frame="1"/>
-          <w:lang w:val="en"/>
-        </w:rPr>
-        <w:t xml:space="preserve">(A) </w:t>
-      </w:r>
-      <w:r>
-        <w:rPr>
-          <w:rFonts w:ascii="Arial" w:hAnsi="Arial" w:cs="Arial"/>
-          <w:color w:val="000000"/>
-          <w:sz w:val="22"/>
-          <w:szCs w:val="22"/>
-          <w:bdr w:val="none" w:sz="0" w:space="0" w:color="auto" w:frame="1"/>
-          <w:lang w:val="en"/>
-        </w:rPr>
-        <w:t xml:space="preserve">total over time, </w:t>
-      </w:r>
-      <w:r>
-        <w:rPr>
-          <w:rFonts w:ascii="Arial" w:hAnsi="Arial" w:cs="Arial"/>
-          <w:color w:val="000000"/>
-          <w:sz w:val="22"/>
-          <w:szCs w:val="22"/>
-          <w:bdr w:val="none" w:sz="0" w:space="0" w:color="auto" w:frame="1"/>
-          <w:lang w:val="en"/>
-        </w:rPr>
-        <w:t>(B) by fishery gear type in the U.S. West Coast region</w:t>
-      </w:r>
-      <w:r>
-        <w:rPr>
-          <w:rFonts w:ascii="Arial" w:hAnsi="Arial" w:cs="Arial"/>
-          <w:color w:val="000000"/>
-          <w:sz w:val="22"/>
-          <w:szCs w:val="22"/>
-          <w:bdr w:val="none" w:sz="0" w:space="0" w:color="auto" w:frame="1"/>
-          <w:lang w:val="en"/>
-        </w:rPr>
-        <w:t>; CDC=</w:t>
-      </w:r>
-      <w:proofErr w:type="spellStart"/>
-      <w:r>
-        <w:rPr>
-          <w:rFonts w:ascii="Arial" w:hAnsi="Arial" w:cs="Arial"/>
-          <w:color w:val="000000"/>
-          <w:sz w:val="22"/>
-          <w:szCs w:val="22"/>
-          <w:bdr w:val="none" w:sz="0" w:space="0" w:color="auto" w:frame="1"/>
-          <w:lang w:val="en"/>
-        </w:rPr>
-        <w:t>Commerical</w:t>
-      </w:r>
-      <w:proofErr w:type="spellEnd"/>
-      <w:r>
-        <w:rPr>
-          <w:rFonts w:ascii="Arial" w:hAnsi="Arial" w:cs="Arial"/>
-          <w:color w:val="000000"/>
-          <w:sz w:val="22"/>
-          <w:szCs w:val="22"/>
-          <w:bdr w:val="none" w:sz="0" w:space="0" w:color="auto" w:frame="1"/>
-          <w:lang w:val="en"/>
-        </w:rPr>
-        <w:t xml:space="preserve"> Dungeness Crab, RDC=Recreational Dungeness Crab, TDC=Tribal Dungeness Crab, CL=Commercial Lobster, CSP=Commercial Spot Prawn, RSP=Recreational Spot Prawn, SF=Sablefish, DG=Drift Gillnet, G=Gillnet, TG=Tribal Gillnet, N=Net, O=Other, </w:t>
-      </w:r>
-      <w:proofErr w:type="spellStart"/>
-      <w:r>
-        <w:rPr>
-          <w:rFonts w:ascii="Arial" w:hAnsi="Arial" w:cs="Arial"/>
-          <w:color w:val="000000"/>
-          <w:sz w:val="22"/>
-          <w:szCs w:val="22"/>
-          <w:bdr w:val="none" w:sz="0" w:space="0" w:color="auto" w:frame="1"/>
-          <w:lang w:val="en"/>
-        </w:rPr>
-        <w:t>Unk</w:t>
-      </w:r>
-      <w:proofErr w:type="spellEnd"/>
-      <w:r>
-        <w:rPr>
-          <w:rFonts w:ascii="Arial" w:hAnsi="Arial" w:cs="Arial"/>
-          <w:color w:val="000000"/>
-          <w:sz w:val="22"/>
-          <w:szCs w:val="22"/>
-          <w:bdr w:val="none" w:sz="0" w:space="0" w:color="auto" w:frame="1"/>
-          <w:lang w:val="en"/>
-        </w:rPr>
-        <w:t xml:space="preserve">=Unknown, </w:t>
-      </w:r>
-      <w:r>
-        <w:rPr>
-          <w:rFonts w:ascii="Arial" w:hAnsi="Arial" w:cs="Arial"/>
-          <w:color w:val="000000"/>
-          <w:sz w:val="22"/>
-          <w:szCs w:val="22"/>
-          <w:bdr w:val="none" w:sz="0" w:space="0" w:color="auto" w:frame="1"/>
-          <w:lang w:val="en"/>
-        </w:rPr>
-        <w:t xml:space="preserve">(C) by </w:t>
-      </w:r>
-      <w:r>
-        <w:rPr>
-          <w:rFonts w:ascii="Arial" w:hAnsi="Arial" w:cs="Arial"/>
-          <w:color w:val="000000"/>
-          <w:sz w:val="22"/>
-          <w:szCs w:val="22"/>
-          <w:bdr w:val="none" w:sz="0" w:space="0" w:color="auto" w:frame="1"/>
-          <w:lang w:val="en"/>
-        </w:rPr>
-        <w:t>time of year,</w:t>
-      </w:r>
-      <w:r>
-        <w:rPr>
-          <w:rFonts w:ascii="Arial" w:hAnsi="Arial" w:cs="Arial"/>
-          <w:color w:val="000000"/>
-          <w:sz w:val="22"/>
-          <w:szCs w:val="22"/>
-          <w:bdr w:val="none" w:sz="0" w:space="0" w:color="auto" w:frame="1"/>
-          <w:lang w:val="en"/>
-        </w:rPr>
-        <w:t xml:space="preserve"> (D) </w:t>
-      </w:r>
-      <w:r>
-        <w:rPr>
-          <w:rFonts w:ascii="Arial" w:hAnsi="Arial" w:cs="Arial"/>
-          <w:color w:val="000000"/>
-          <w:sz w:val="22"/>
-          <w:szCs w:val="22"/>
-          <w:bdr w:val="none" w:sz="0" w:space="0" w:color="auto" w:frame="1"/>
-          <w:lang w:val="en"/>
-        </w:rPr>
-        <w:t xml:space="preserve">by county or country (Canada and Mexico). </w:t>
-      </w:r>
-      <w:r>
-        <w:rPr>
-          <w:rFonts w:ascii="Arial" w:hAnsi="Arial" w:cs="Arial"/>
-          <w:color w:val="000000"/>
-          <w:sz w:val="22"/>
-          <w:szCs w:val="22"/>
-          <w:bdr w:val="none" w:sz="0" w:space="0" w:color="auto" w:frame="1"/>
-          <w:lang w:val="en"/>
-        </w:rPr>
-        <w:t>Data source: NOAA NMFS Marine Mammal Health and Stranding Response Program (MMHSRP), Entanglements Dataset.</w:t>
       </w:r>
     </w:p>
     <w:p/>
     <w:p>
       <w:r>
         <w:rPr>
+          <w:rFonts w:ascii="Arial" w:hAnsi="Arial" w:cs="Arial"/>
+          <w:color w:val="000000"/>
+          <w:sz w:val="22"/>
+          <w:szCs w:val="22"/>
+          <w:bdr w:val="none" w:sz="0" w:space="0" w:color="auto" w:frame="1"/>
+          <w:lang w:val="en"/>
+        </w:rPr>
+        <w:t>Figure 1. Confirmed whale entanglements in the U.S. West Coast region</w:t>
+      </w:r>
+      <w:r>
+        <w:rPr>
+          <w:rFonts w:ascii="Arial" w:hAnsi="Arial" w:cs="Arial"/>
+          <w:color w:val="000000"/>
+          <w:sz w:val="22"/>
+          <w:szCs w:val="22"/>
+          <w:bdr w:val="none" w:sz="0" w:space="0" w:color="auto" w:frame="1"/>
+          <w:lang w:val="en"/>
+        </w:rPr>
+        <w:t xml:space="preserve">, </w:t>
+      </w:r>
+      <w:r>
+        <w:rPr>
+          <w:rStyle w:val="normaltextrun"/>
+          <w:rFonts w:ascii="Arial" w:hAnsi="Arial" w:cs="Arial"/>
+          <w:color w:val="000000"/>
+          <w:sz w:val="22"/>
+          <w:szCs w:val="22"/>
+          <w:shd w:val="clear" w:color="auto" w:fill="FFFFFF"/>
+          <w:lang w:val="en"/>
+        </w:rPr>
+        <w:t xml:space="preserve">2010–2019. </w:t>
+      </w:r>
+      <w:r>
+        <w:rPr>
+          <w:rFonts w:ascii="Arial" w:hAnsi="Arial" w:cs="Arial"/>
+          <w:color w:val="000000"/>
+          <w:sz w:val="22"/>
+          <w:szCs w:val="22"/>
+          <w:bdr w:val="none" w:sz="0" w:space="0" w:color="auto" w:frame="1"/>
+          <w:lang w:val="en"/>
+        </w:rPr>
+        <w:t xml:space="preserve">(A) </w:t>
+      </w:r>
+      <w:r>
+        <w:rPr>
+          <w:rFonts w:ascii="Arial" w:hAnsi="Arial" w:cs="Arial"/>
+          <w:color w:val="000000"/>
+          <w:sz w:val="22"/>
+          <w:szCs w:val="22"/>
+          <w:bdr w:val="none" w:sz="0" w:space="0" w:color="auto" w:frame="1"/>
+          <w:lang w:val="en"/>
+        </w:rPr>
+        <w:t xml:space="preserve">total over time, </w:t>
+      </w:r>
+      <w:r>
+        <w:rPr>
+          <w:rFonts w:ascii="Arial" w:hAnsi="Arial" w:cs="Arial"/>
+          <w:color w:val="000000"/>
+          <w:sz w:val="22"/>
+          <w:szCs w:val="22"/>
+          <w:bdr w:val="none" w:sz="0" w:space="0" w:color="auto" w:frame="1"/>
+          <w:lang w:val="en"/>
+        </w:rPr>
+        <w:t>(B) by fishery gear type in the U.S. West Coast region</w:t>
+      </w:r>
+      <w:r>
+        <w:rPr>
+          <w:rFonts w:ascii="Arial" w:hAnsi="Arial" w:cs="Arial"/>
+          <w:color w:val="000000"/>
+          <w:sz w:val="22"/>
+          <w:szCs w:val="22"/>
+          <w:bdr w:val="none" w:sz="0" w:space="0" w:color="auto" w:frame="1"/>
+          <w:lang w:val="en"/>
+        </w:rPr>
+        <w:t>; CDC=</w:t>
+      </w:r>
+      <w:proofErr w:type="spellStart"/>
+      <w:r>
+        <w:rPr>
+          <w:rFonts w:ascii="Arial" w:hAnsi="Arial" w:cs="Arial"/>
+          <w:color w:val="000000"/>
+          <w:sz w:val="22"/>
+          <w:szCs w:val="22"/>
+          <w:bdr w:val="none" w:sz="0" w:space="0" w:color="auto" w:frame="1"/>
+          <w:lang w:val="en"/>
+        </w:rPr>
+        <w:t>Commerical</w:t>
+      </w:r>
+      <w:proofErr w:type="spellEnd"/>
+      <w:r>
+        <w:rPr>
+          <w:rFonts w:ascii="Arial" w:hAnsi="Arial" w:cs="Arial"/>
+          <w:color w:val="000000"/>
+          <w:sz w:val="22"/>
+          <w:szCs w:val="22"/>
+          <w:bdr w:val="none" w:sz="0" w:space="0" w:color="auto" w:frame="1"/>
+          <w:lang w:val="en"/>
+        </w:rPr>
+        <w:t xml:space="preserve"> Dungeness Crab, RDC=Recreational Dungeness Crab, TDC=Tribal Dungeness Crab, CL=Commercial Lobster, CSP=Commercial Spot Prawn, RSP=Recreational Spot Prawn, SF=Sablefish, DG=Drift Gillnet, G=Gillnet, TG=Tribal Gillnet, N=Net, O=Other, </w:t>
+      </w:r>
+      <w:proofErr w:type="spellStart"/>
+      <w:r>
+        <w:rPr>
+          <w:rFonts w:ascii="Arial" w:hAnsi="Arial" w:cs="Arial"/>
+          <w:color w:val="000000"/>
+          <w:sz w:val="22"/>
+          <w:szCs w:val="22"/>
+          <w:bdr w:val="none" w:sz="0" w:space="0" w:color="auto" w:frame="1"/>
+          <w:lang w:val="en"/>
+        </w:rPr>
+        <w:t>Unk</w:t>
+      </w:r>
+      <w:proofErr w:type="spellEnd"/>
+      <w:r>
+        <w:rPr>
+          <w:rFonts w:ascii="Arial" w:hAnsi="Arial" w:cs="Arial"/>
+          <w:color w:val="000000"/>
+          <w:sz w:val="22"/>
+          <w:szCs w:val="22"/>
+          <w:bdr w:val="none" w:sz="0" w:space="0" w:color="auto" w:frame="1"/>
+          <w:lang w:val="en"/>
+        </w:rPr>
+        <w:t xml:space="preserve">=Unknown, </w:t>
+      </w:r>
+      <w:r>
+        <w:rPr>
+          <w:rFonts w:ascii="Arial" w:hAnsi="Arial" w:cs="Arial"/>
+          <w:color w:val="000000"/>
+          <w:sz w:val="22"/>
+          <w:szCs w:val="22"/>
+          <w:bdr w:val="none" w:sz="0" w:space="0" w:color="auto" w:frame="1"/>
+          <w:lang w:val="en"/>
+        </w:rPr>
+        <w:t xml:space="preserve">(C) by </w:t>
+      </w:r>
+      <w:r>
+        <w:rPr>
+          <w:rFonts w:ascii="Arial" w:hAnsi="Arial" w:cs="Arial"/>
+          <w:color w:val="000000"/>
+          <w:sz w:val="22"/>
+          <w:szCs w:val="22"/>
+          <w:bdr w:val="none" w:sz="0" w:space="0" w:color="auto" w:frame="1"/>
+          <w:lang w:val="en"/>
+        </w:rPr>
+        <w:t>time of year,</w:t>
+      </w:r>
+      <w:r>
+        <w:rPr>
+          <w:rFonts w:ascii="Arial" w:hAnsi="Arial" w:cs="Arial"/>
+          <w:color w:val="000000"/>
+          <w:sz w:val="22"/>
+          <w:szCs w:val="22"/>
+          <w:bdr w:val="none" w:sz="0" w:space="0" w:color="auto" w:frame="1"/>
+          <w:lang w:val="en"/>
+        </w:rPr>
+        <w:t xml:space="preserve"> (D) </w:t>
+      </w:r>
+      <w:r>
+        <w:rPr>
+          <w:rFonts w:ascii="Arial" w:hAnsi="Arial" w:cs="Arial"/>
+          <w:color w:val="000000"/>
+          <w:sz w:val="22"/>
+          <w:szCs w:val="22"/>
+          <w:bdr w:val="none" w:sz="0" w:space="0" w:color="auto" w:frame="1"/>
+          <w:lang w:val="en"/>
+        </w:rPr>
+        <w:t xml:space="preserve">by county or country (Canada and Mexico). </w:t>
+      </w:r>
+      <w:r>
+        <w:rPr>
+          <w:rFonts w:ascii="Arial" w:hAnsi="Arial" w:cs="Arial"/>
+          <w:color w:val="000000"/>
+          <w:sz w:val="22"/>
+          <w:szCs w:val="22"/>
+          <w:bdr w:val="none" w:sz="0" w:space="0" w:color="auto" w:frame="1"/>
+          <w:lang w:val="en"/>
+        </w:rPr>
+        <w:t>Data source: NOAA NMFS Marine Mammal Health and Stranding Response Program (MMHSRP), Entanglements Dataset.</w:t>
+      </w:r>
+    </w:p>
+    <w:p/>
+    <w:p>
+      <w:r>
+        <w:rPr>
           <w:noProof/>
         </w:rPr>
         <w:lastRenderedPageBreak/>
         <w:drawing>
-          <wp:inline distT="0" distB="0" distL="0" distR="0" wp14:anchorId="46C2E3DD" wp14:editId="1573C1FB">
+          <wp:inline distT="0" distB="0" distL="0" distR="0" wp14:anchorId="5CF04749" wp14:editId="5F921372">
             <wp:extent cx="5943600" cy="7924800"/>
             <wp:effectExtent l="0" t="0" r="0" b="0"/>
-            <wp:docPr id="3" name="Picture 3"/>
+            <wp:docPr id="5" name="Picture 5"/>
             <wp:cNvGraphicFramePr>
               <a:graphicFrameLocks xmlns:a="http://schemas.openxmlformats.org/drawingml/2006/main" noChangeAspect="1"/>
             </wp:cNvGraphicFramePr>
@@ -253,7 +275,7 @@
               <a:graphicData uri="http://schemas.openxmlformats.org/drawingml/2006/picture">
                 <pic:pic xmlns:pic="http://schemas.openxmlformats.org/drawingml/2006/picture">
                   <pic:nvPicPr>
-                    <pic:cNvPr id="3" name="Picture 3"/>
+                    <pic:cNvPr id="5" name="Picture 5"/>
                     <pic:cNvPicPr/>
                   </pic:nvPicPr>
                   <pic:blipFill>
@@ -290,53 +312,6 @@
           <w:noProof/>
         </w:rPr>
       </w:pPr>
-      <w:r>
-        <w:rPr>
-          <w:noProof/>
-        </w:rPr>
-        <w:lastRenderedPageBreak/>
-        <w:drawing>
-          <wp:inline distT="0" distB="0" distL="0" distR="0" wp14:anchorId="5AEE1D97" wp14:editId="1ED7385C">
-            <wp:extent cx="5943600" cy="7924800"/>
-            <wp:effectExtent l="0" t="0" r="0" b="0"/>
-            <wp:docPr id="2" name="Picture 2"/>
-            <wp:cNvGraphicFramePr>
-              <a:graphicFrameLocks xmlns:a="http://schemas.openxmlformats.org/drawingml/2006/main" noChangeAspect="1"/>
-            </wp:cNvGraphicFramePr>
-            <a:graphic xmlns:a="http://schemas.openxmlformats.org/drawingml/2006/main">
-              <a:graphicData uri="http://schemas.openxmlformats.org/drawingml/2006/picture">
-                <pic:pic xmlns:pic="http://schemas.openxmlformats.org/drawingml/2006/picture">
-                  <pic:nvPicPr>
-                    <pic:cNvPr id="2" name="Picture 2"/>
-                    <pic:cNvPicPr/>
-                  </pic:nvPicPr>
-                  <pic:blipFill>
-                    <a:blip r:embed="rId6" cstate="print">
-                      <a:extLst>
-                        <a:ext uri="{28A0092B-C50C-407E-A947-70E740481C1C}">
-                          <a14:useLocalDpi xmlns:a14="http://schemas.microsoft.com/office/drawing/2010/main" val="0"/>
-                        </a:ext>
-                      </a:extLst>
-                    </a:blip>
-                    <a:stretch>
-                      <a:fillRect/>
-                    </a:stretch>
-                  </pic:blipFill>
-                  <pic:spPr>
-                    <a:xfrm>
-                      <a:off x="0" y="0"/>
-                      <a:ext cx="5943600" cy="7924800"/>
-                    </a:xfrm>
-                    <a:prstGeom prst="rect">
-                      <a:avLst/>
-                    </a:prstGeom>
-                  </pic:spPr>
-                </pic:pic>
-              </a:graphicData>
-            </a:graphic>
-          </wp:inline>
-        </w:drawing>
-      </w:r>
     </w:p>
     <w:p>
       <w:r>
@@ -350,8 +325,9 @@
           <w:lang w:val="en"/>
         </w:rPr>
         <w:lastRenderedPageBreak/>
-        <w:t>Figure 2. California, Oregon, and Washington stranding records exhibiting evidence of ship strikes, 20</w:t>
-      </w:r>
+        <w:t xml:space="preserve">Figure 2. California, Oregon, and Washington stranding records exhibiting evidence of ship strikes, 2010–2019. (A) Total ship strike </w:t>
+      </w:r>
+      <w:proofErr w:type="spellStart"/>
       <w:r>
         <w:rPr>
           <w:rStyle w:val="normaltextrun"/>
@@ -362,8 +338,9 @@
           <w:shd w:val="clear" w:color="auto" w:fill="FFFFFF"/>
           <w:lang w:val="en"/>
         </w:rPr>
-        <w:t>10–</w:t>
-      </w:r>
+        <w:t>strandings</w:t>
+      </w:r>
+      <w:proofErr w:type="spellEnd"/>
       <w:r>
         <w:rPr>
           <w:rStyle w:val="normaltextrun"/>
@@ -374,7 +351,7 @@
           <w:shd w:val="clear" w:color="auto" w:fill="FFFFFF"/>
           <w:lang w:val="en"/>
         </w:rPr>
-        <w:t xml:space="preserve">2019. </w:t>
+        <w:t xml:space="preserve"> over time, (B) Confirmed dead or alive from observation status, (C)</w:t>
       </w:r>
       <w:r>
         <w:rPr>
@@ -386,9 +363,63 @@
           <w:shd w:val="clear" w:color="auto" w:fill="FFFFFF"/>
           <w:lang w:val="en"/>
         </w:rPr>
-        <w:t xml:space="preserve">(A) Total ship strike </w:t>
-      </w:r>
-      <w:proofErr w:type="spellStart"/>
+        <w:t xml:space="preserve"> </w:t>
+      </w:r>
+      <w:r>
+        <w:rPr>
+          <w:rFonts w:ascii="Arial" w:hAnsi="Arial" w:cs="Arial"/>
+          <w:color w:val="000000"/>
+          <w:sz w:val="22"/>
+          <w:szCs w:val="22"/>
+          <w:bdr w:val="none" w:sz="0" w:space="0" w:color="auto" w:frame="1"/>
+          <w:lang w:val="en"/>
+        </w:rPr>
+        <w:t>By</w:t>
+      </w:r>
+      <w:r>
+        <w:rPr>
+          <w:rFonts w:ascii="Arial" w:hAnsi="Arial" w:cs="Arial"/>
+          <w:color w:val="000000"/>
+          <w:sz w:val="22"/>
+          <w:szCs w:val="22"/>
+          <w:bdr w:val="none" w:sz="0" w:space="0" w:color="auto" w:frame="1"/>
+          <w:lang w:val="en"/>
+        </w:rPr>
+        <w:t xml:space="preserve"> </w:t>
+      </w:r>
+      <w:r>
+        <w:rPr>
+          <w:rFonts w:ascii="Arial" w:hAnsi="Arial" w:cs="Arial"/>
+          <w:color w:val="000000"/>
+          <w:sz w:val="22"/>
+          <w:szCs w:val="22"/>
+          <w:bdr w:val="none" w:sz="0" w:space="0" w:color="auto" w:frame="1"/>
+          <w:lang w:val="en"/>
+        </w:rPr>
+        <w:t>time of year,</w:t>
+      </w:r>
+      <w:r>
+        <w:rPr>
+          <w:rFonts w:ascii="Arial" w:hAnsi="Arial" w:cs="Arial"/>
+          <w:color w:val="000000"/>
+          <w:sz w:val="22"/>
+          <w:szCs w:val="22"/>
+          <w:bdr w:val="none" w:sz="0" w:space="0" w:color="auto" w:frame="1"/>
+          <w:lang w:val="en"/>
+        </w:rPr>
+        <w:t xml:space="preserve"> </w:t>
+      </w:r>
+      <w:r>
+        <w:rPr>
+          <w:rFonts w:ascii="Arial" w:hAnsi="Arial" w:cs="Arial"/>
+          <w:color w:val="000000"/>
+          <w:sz w:val="22"/>
+          <w:szCs w:val="22"/>
+          <w:bdr w:val="none" w:sz="0" w:space="0" w:color="auto" w:frame="1"/>
+          <w:lang w:val="en"/>
+        </w:rPr>
+        <w:t>(D)</w:t>
+      </w:r>
       <w:r>
         <w:rPr>
           <w:rStyle w:val="normaltextrun"/>
@@ -399,9 +430,8 @@
           <w:shd w:val="clear" w:color="auto" w:fill="FFFFFF"/>
           <w:lang w:val="en"/>
         </w:rPr>
-        <w:t>strandings</w:t>
-      </w:r>
-      <w:proofErr w:type="spellEnd"/>
+        <w:t xml:space="preserve"> </w:t>
+      </w:r>
       <w:r>
         <w:rPr>
           <w:rStyle w:val="normaltextrun"/>
@@ -412,7 +442,7 @@
           <w:shd w:val="clear" w:color="auto" w:fill="FFFFFF"/>
           <w:lang w:val="en"/>
         </w:rPr>
-        <w:t xml:space="preserve"> over time, (B) Confirmed dead or alive from observation status, (C)</w:t>
+        <w:t>By county (</w:t>
       </w:r>
       <w:r>
         <w:rPr>
@@ -424,86 +454,53 @@
           <w:shd w:val="clear" w:color="auto" w:fill="FFFFFF"/>
           <w:lang w:val="en"/>
         </w:rPr>
+        <w:t>N</w:t>
+      </w:r>
+      <w:r>
+        <w:rPr>
+          <w:rStyle w:val="normaltextrun"/>
+          <w:rFonts w:ascii="Arial" w:hAnsi="Arial" w:cs="Arial"/>
+          <w:color w:val="000000"/>
+          <w:sz w:val="22"/>
+          <w:szCs w:val="22"/>
+          <w:shd w:val="clear" w:color="auto" w:fill="FFFFFF"/>
+          <w:lang w:val="en"/>
+        </w:rPr>
+        <w:t>o data available from Canada or Mexico in this dataset).</w:t>
+      </w:r>
+      <w:r>
+        <w:rPr>
+          <w:rStyle w:val="eop"/>
+          <w:rFonts w:ascii="Arial" w:hAnsi="Arial" w:cs="Arial"/>
+          <w:color w:val="000000"/>
+          <w:sz w:val="22"/>
+          <w:szCs w:val="22"/>
+          <w:shd w:val="clear" w:color="auto" w:fill="FFFFFF"/>
+        </w:rPr>
         <w:t xml:space="preserve"> </w:t>
       </w:r>
       <w:r>
         <w:rPr>
-          <w:rFonts w:ascii="Arial" w:hAnsi="Arial" w:cs="Arial"/>
-          <w:color w:val="000000"/>
-          <w:sz w:val="22"/>
-          <w:szCs w:val="22"/>
-          <w:bdr w:val="none" w:sz="0" w:space="0" w:color="auto" w:frame="1"/>
-          <w:lang w:val="en"/>
-        </w:rPr>
-        <w:t>By</w:t>
-      </w:r>
-      <w:r>
-        <w:rPr>
-          <w:rFonts w:ascii="Arial" w:hAnsi="Arial" w:cs="Arial"/>
-          <w:color w:val="000000"/>
-          <w:sz w:val="22"/>
-          <w:szCs w:val="22"/>
-          <w:bdr w:val="none" w:sz="0" w:space="0" w:color="auto" w:frame="1"/>
+          <w:rStyle w:val="eop"/>
+          <w:rFonts w:ascii="Arial" w:hAnsi="Arial" w:cs="Arial"/>
+          <w:color w:val="000000"/>
+          <w:sz w:val="22"/>
+          <w:szCs w:val="22"/>
+          <w:shd w:val="clear" w:color="auto" w:fill="FFFFFF"/>
+        </w:rPr>
+        <w:t>Note: there were no confirmed cases of ship strikes with Orcas, but ship strikes did occur with sei whales.</w:t>
+      </w:r>
+      <w:r>
+        <w:rPr>
+          <w:rStyle w:val="normaltextrun"/>
+          <w:rFonts w:ascii="Arial" w:hAnsi="Arial" w:cs="Arial"/>
+          <w:color w:val="000000"/>
+          <w:sz w:val="22"/>
+          <w:szCs w:val="22"/>
+          <w:shd w:val="clear" w:color="auto" w:fill="FFFFFF"/>
           <w:lang w:val="en"/>
         </w:rPr>
         <w:t xml:space="preserve"> </w:t>
-      </w:r>
-      <w:r>
-        <w:rPr>
-          <w:rFonts w:ascii="Arial" w:hAnsi="Arial" w:cs="Arial"/>
-          <w:color w:val="000000"/>
-          <w:sz w:val="22"/>
-          <w:szCs w:val="22"/>
-          <w:bdr w:val="none" w:sz="0" w:space="0" w:color="auto" w:frame="1"/>
-          <w:lang w:val="en"/>
-        </w:rPr>
-        <w:t>time of year,</w:t>
-      </w:r>
-      <w:r>
-        <w:rPr>
-          <w:rFonts w:ascii="Arial" w:hAnsi="Arial" w:cs="Arial"/>
-          <w:color w:val="000000"/>
-          <w:sz w:val="22"/>
-          <w:szCs w:val="22"/>
-          <w:bdr w:val="none" w:sz="0" w:space="0" w:color="auto" w:frame="1"/>
-          <w:lang w:val="en"/>
-        </w:rPr>
-        <w:t xml:space="preserve"> </w:t>
-      </w:r>
-      <w:r>
-        <w:rPr>
-          <w:rFonts w:ascii="Arial" w:hAnsi="Arial" w:cs="Arial"/>
-          <w:color w:val="000000"/>
-          <w:sz w:val="22"/>
-          <w:szCs w:val="22"/>
-          <w:bdr w:val="none" w:sz="0" w:space="0" w:color="auto" w:frame="1"/>
-          <w:lang w:val="en"/>
-        </w:rPr>
-        <w:t>(D)</w:t>
-      </w:r>
-      <w:r>
-        <w:rPr>
-          <w:rStyle w:val="normaltextrun"/>
-          <w:rFonts w:ascii="Arial" w:hAnsi="Arial" w:cs="Arial"/>
-          <w:color w:val="000000"/>
-          <w:sz w:val="22"/>
-          <w:szCs w:val="22"/>
-          <w:shd w:val="clear" w:color="auto" w:fill="FFFFFF"/>
-          <w:lang w:val="en"/>
-        </w:rPr>
-        <w:t xml:space="preserve"> </w:t>
-      </w:r>
-      <w:r>
-        <w:rPr>
-          <w:rStyle w:val="normaltextrun"/>
-          <w:rFonts w:ascii="Arial" w:hAnsi="Arial" w:cs="Arial"/>
-          <w:color w:val="000000"/>
-          <w:sz w:val="22"/>
-          <w:szCs w:val="22"/>
-          <w:shd w:val="clear" w:color="auto" w:fill="FFFFFF"/>
-          <w:lang w:val="en"/>
-        </w:rPr>
-        <w:t xml:space="preserve">By county (note: no data available from Canada or Mexico in this dataset). </w:t>
       </w:r>
       <w:r>
         <w:rPr>
@@ -691,6 +688,7 @@
     <w:lsdException w:name="HTML Sample" w:semiHidden="1" w:unhideWhenUsed="1"/>
     <w:lsdException w:name="HTML Typewriter" w:semiHidden="1" w:unhideWhenUsed="1"/>
     <w:lsdException w:name="HTML Variable" w:semiHidden="1" w:unhideWhenUsed="1"/>
+    <w:lsdException w:name="Normal Table" w:semiHidden="1" w:unhideWhenUsed="1"/>
     <w:lsdException w:name="annotation subject" w:semiHidden="1" w:unhideWhenUsed="1"/>
     <w:lsdException w:name="No List" w:semiHidden="1" w:unhideWhenUsed="1"/>
     <w:lsdException w:name="Outline List 1" w:semiHidden="1" w:unhideWhenUsed="1"/>
@@ -737,8 +735,10 @@
     <w:lsdException w:name="Table Subtle 2" w:semiHidden="1" w:unhideWhenUsed="1"/>
     <w:lsdException w:name="Table Web 1" w:semiHidden="1" w:unhideWhenUsed="1"/>
     <w:lsdException w:name="Table Web 2" w:semiHidden="1" w:unhideWhenUsed="1"/>
+    <w:lsdException w:name="Table Web 3" w:semiHidden="1" w:unhideWhenUsed="1"/>
     <w:lsdException w:name="Balloon Text" w:semiHidden="1" w:unhideWhenUsed="1"/>
     <w:lsdException w:name="Table Grid" w:uiPriority="39"/>
+    <w:lsdException w:name="Table Theme" w:semiHidden="1" w:unhideWhenUsed="1"/>
     <w:lsdException w:name="Placeholder Text" w:semiHidden="1"/>
     <w:lsdException w:name="No Spacing" w:uiPriority="1" w:qFormat="1"/>
     <w:lsdException w:name="Light Shading" w:uiPriority="60"/>

</xml_diff>